<commit_message>
Add motiu and fix doc template
</commit_message>
<xml_diff>
--- a/app/controllers/input.docx
+++ b/app/controllers/input.docx
@@ -91,7 +91,21 @@
           <w:b/>
           <w:bCs/>
         </w:rPr>
-        <w:t>ha actuat greument perjudicant la convicència en el centre al:</w:t>
+        <w:t>ha actuat greument perjudicant la convi</w:t>
+      </w:r>
+      <w:r>
+        <w:rPr>
+          <w:b/>
+          <w:bCs/>
+        </w:rPr>
+        <w:t>v</w:t>
+      </w:r>
+      <w:r>
+        <w:rPr>
+          <w:b/>
+          <w:bCs/>
+        </w:rPr>
+        <w:t>ència en el centre al:</w:t>
       </w:r>
     </w:p>
     <w:tbl>
@@ -109,7 +123,7 @@
         </w:tblBorders>
         <w:tblCellMar>
           <w:top w:w="55" w:type="dxa"/>
-          <w:left w:w="54" w:type="dxa"/>
+          <w:left w:w="53" w:type="dxa"/>
           <w:bottom w:w="55" w:type="dxa"/>
           <w:right w:w="55" w:type="dxa"/>
         </w:tblCellMar>
@@ -180,7 +194,7 @@
         </w:tblBorders>
         <w:tblCellMar>
           <w:top w:w="55" w:type="dxa"/>
-          <w:left w:w="54" w:type="dxa"/>
+          <w:left w:w="53" w:type="dxa"/>
           <w:bottom w:w="55" w:type="dxa"/>
           <w:right w:w="55" w:type="dxa"/>
         </w:tblCellMar>
@@ -258,7 +272,7 @@
         </w:tblBorders>
         <w:tblCellMar>
           <w:top w:w="55" w:type="dxa"/>
-          <w:left w:w="54" w:type="dxa"/>
+          <w:left w:w="53" w:type="dxa"/>
           <w:bottom w:w="55" w:type="dxa"/>
           <w:right w:w="55" w:type="dxa"/>
         </w:tblCellMar>
@@ -319,14 +333,14 @@
         </w:tblBorders>
         <w:tblCellMar>
           <w:top w:w="55" w:type="dxa"/>
-          <w:left w:w="54" w:type="dxa"/>
+          <w:left w:w="53" w:type="dxa"/>
           <w:bottom w:w="55" w:type="dxa"/>
           <w:right w:w="55" w:type="dxa"/>
         </w:tblCellMar>
       </w:tblPr>
       <w:tblGrid>
         <w:gridCol w:w="3606"/>
-        <w:gridCol w:w="3606"/>
+        <w:gridCol w:w="3605"/>
       </w:tblGrid>
       <w:tr>
         <w:trPr>
@@ -357,7 +371,7 @@
         </w:tc>
         <w:tc>
           <w:tcPr>
-            <w:tcW w:w="3606" w:type="dxa"/>
+            <w:tcW w:w="3605" w:type="dxa"/>
             <w:tcBorders>
               <w:top w:val="single" w:sz="2" w:space="0" w:color="000000"/>
               <w:left w:val="single" w:sz="2" w:space="0" w:color="000000"/>
@@ -394,36 +408,25 @@
         </w:rPr>
       </w:pPr>
       <w:r>
-        <w:rPr/>
+        <w:rPr>
+          <w:b/>
+          <w:bCs/>
+          <w:u w:val="single"/>
+        </w:rPr>
       </w:r>
     </w:p>
     <w:p>
       <w:pPr>
         <w:pStyle w:val="Normal"/>
         <w:spacing w:before="0" w:after="0"/>
-        <w:rPr>
-          <w:b/>
+        <w:rPr/>
+      </w:pPr>
+      <w:r>
+        <w:rPr>
           <w:b/>
           <w:bCs/>
           <w:u w:val="single"/>
         </w:rPr>
-      </w:pPr>
-      <w:r>
-        <w:rPr/>
-      </w:r>
-    </w:p>
-    <w:p>
-      <w:pPr>
-        <w:pStyle w:val="Normal"/>
-        <w:spacing w:before="0" w:after="0"/>
-        <w:rPr/>
-      </w:pPr>
-      <w:r>
-        <w:rPr>
-          <w:b/>
-          <w:bCs/>
-          <w:u w:val="single"/>
-        </w:rPr>
         <w:t>IES EDUARDO PRIMO MARQUÉS</w:t>
       </w:r>
     </w:p>
@@ -496,7 +499,21 @@
           <w:b/>
           <w:bCs/>
         </w:rPr>
-        <w:t>ha actuat greument perjudicant la convicència en el centre al:</w:t>
+        <w:t>ha actuat greument perjudicant la convi</w:t>
+      </w:r>
+      <w:r>
+        <w:rPr>
+          <w:b/>
+          <w:bCs/>
+        </w:rPr>
+        <w:t>v</w:t>
+      </w:r>
+      <w:r>
+        <w:rPr>
+          <w:b/>
+          <w:bCs/>
+        </w:rPr>
+        <w:t>ència en el centre al:</w:t>
       </w:r>
     </w:p>
     <w:tbl>
@@ -514,7 +531,7 @@
         </w:tblBorders>
         <w:tblCellMar>
           <w:top w:w="55" w:type="dxa"/>
-          <w:left w:w="54" w:type="dxa"/>
+          <w:left w:w="53" w:type="dxa"/>
           <w:bottom w:w="55" w:type="dxa"/>
           <w:right w:w="55" w:type="dxa"/>
         </w:tblCellMar>
@@ -585,7 +602,7 @@
         </w:tblBorders>
         <w:tblCellMar>
           <w:top w:w="55" w:type="dxa"/>
-          <w:left w:w="54" w:type="dxa"/>
+          <w:left w:w="53" w:type="dxa"/>
           <w:bottom w:w="55" w:type="dxa"/>
           <w:right w:w="55" w:type="dxa"/>
         </w:tblCellMar>
@@ -663,7 +680,7 @@
         </w:tblBorders>
         <w:tblCellMar>
           <w:top w:w="55" w:type="dxa"/>
-          <w:left w:w="54" w:type="dxa"/>
+          <w:left w:w="53" w:type="dxa"/>
           <w:bottom w:w="55" w:type="dxa"/>
           <w:right w:w="55" w:type="dxa"/>
         </w:tblCellMar>
@@ -724,14 +741,14 @@
         </w:tblBorders>
         <w:tblCellMar>
           <w:top w:w="55" w:type="dxa"/>
-          <w:left w:w="54" w:type="dxa"/>
+          <w:left w:w="53" w:type="dxa"/>
           <w:bottom w:w="55" w:type="dxa"/>
           <w:right w:w="55" w:type="dxa"/>
         </w:tblCellMar>
       </w:tblPr>
       <w:tblGrid>
         <w:gridCol w:w="3606"/>
-        <w:gridCol w:w="3606"/>
+        <w:gridCol w:w="3605"/>
       </w:tblGrid>
       <w:tr>
         <w:trPr>
@@ -762,7 +779,7 @@
         </w:tc>
         <w:tc>
           <w:tcPr>
-            <w:tcW w:w="3606" w:type="dxa"/>
+            <w:tcW w:w="3605" w:type="dxa"/>
             <w:tcBorders>
               <w:top w:val="single" w:sz="2" w:space="0" w:color="000000"/>
               <w:left w:val="single" w:sz="2" w:space="0" w:color="000000"/>
@@ -791,12 +808,7 @@
       <w:pPr>
         <w:pStyle w:val="Normal"/>
         <w:spacing w:before="0" w:after="0"/>
-        <w:rPr>
-          <w:b/>
-          <w:b/>
-          <w:bCs/>
-          <w:u w:val="single"/>
-        </w:rPr>
+        <w:rPr/>
       </w:pPr>
       <w:r>
         <w:rPr/>
@@ -810,7 +822,7 @@
       <w:cols w:num="2" w:space="282" w:equalWidth="true" w:sep="false"/>
       <w:formProt w:val="false"/>
       <w:textDirection w:val="lrTb"/>
-      <w:docGrid w:type="default" w:linePitch="360" w:charSpace="0"/>
+      <w:docGrid w:type="default" w:linePitch="600" w:charSpace="32768"/>
     </w:sectPr>
   </w:body>
 </w:document>

</xml_diff>

<commit_message>
Add proposal to the interface & PDF
</commit_message>
<xml_diff>
--- a/app/controllers/input.docx
+++ b/app/controllers/input.docx
@@ -220,21 +220,15 @@
           <w:p>
             <w:pPr>
               <w:pStyle w:val="Normal"/>
+              <w:widowControl/>
+              <w:bidi w:val="0"/>
+              <w:spacing w:lineRule="auto" w:line="276" w:before="0" w:after="200"/>
+              <w:jc w:val="left"/>
               <w:rPr/>
             </w:pPr>
             <w:r>
               <w:rPr/>
               <w:t>{proposta}</w:t>
-            </w:r>
-          </w:p>
-          <w:p>
-            <w:pPr>
-              <w:pStyle w:val="Normal"/>
-              <w:spacing w:before="0" w:after="200"/>
-              <w:rPr/>
-            </w:pPr>
-            <w:r>
-              <w:rPr/>
             </w:r>
           </w:p>
         </w:tc>
@@ -408,11 +402,7 @@
         </w:rPr>
       </w:pPr>
       <w:r>
-        <w:rPr>
-          <w:b/>
-          <w:bCs/>
-          <w:u w:val="single"/>
-        </w:rPr>
+        <w:rPr/>
       </w:r>
     </w:p>
     <w:p>
@@ -421,6 +411,9 @@
         <w:spacing w:before="0" w:after="0"/>
         <w:rPr/>
       </w:pPr>
+      <w:r>
+        <w:br w:type="column"/>
+      </w:r>
       <w:r>
         <w:rPr>
           <w:b/>
@@ -628,21 +621,15 @@
           <w:p>
             <w:pPr>
               <w:pStyle w:val="Normal"/>
+              <w:widowControl/>
+              <w:bidi w:val="0"/>
+              <w:spacing w:lineRule="auto" w:line="276" w:before="0" w:after="200"/>
+              <w:jc w:val="left"/>
               <w:rPr/>
             </w:pPr>
             <w:r>
               <w:rPr/>
               <w:t>{proposta}</w:t>
-            </w:r>
-          </w:p>
-          <w:p>
-            <w:pPr>
-              <w:pStyle w:val="Normal"/>
-              <w:spacing w:before="0" w:after="200"/>
-              <w:rPr/>
-            </w:pPr>
-            <w:r>
-              <w:rPr/>
             </w:r>
           </w:p>
         </w:tc>

</xml_diff>